<commit_message>
updates to M2LAB2 files
</commit_message>
<xml_diff>
--- a/M2instructions.docx
+++ b/M2instructions.docx
@@ -1262,6 +1262,53 @@
           <w:between w:val="nil"/>
         </w:pBdr>
       </w:pPr>
+      <w:r>
+        <w:rPr>
+          <w:color w:val="000000"/>
+        </w:rPr>
+        <w:t xml:space="preserve">Set </w:t>
+      </w:r>
+      <w:r>
+        <w:rPr>
+          <w:b/>
+          <w:color w:val="000000"/>
+        </w:rPr>
+        <w:t>margin</w:t>
+      </w:r>
+      <w:r>
+        <w:rPr>
+          <w:color w:val="000000"/>
+        </w:rPr>
+        <w:t xml:space="preserve"> and </w:t>
+      </w:r>
+      <w:r>
+        <w:rPr>
+          <w:b/>
+          <w:color w:val="000000"/>
+        </w:rPr>
+        <w:t>padding</w:t>
+      </w:r>
+      <w:r>
+        <w:rPr>
+          <w:color w:val="000000"/>
+        </w:rPr>
+        <w:t xml:space="preserve"> on an element with </w:t>
+      </w:r>
+      <w:proofErr w:type="gramStart"/>
+      <w:r>
+        <w:rPr>
+          <w:color w:val="000000"/>
+        </w:rPr>
+        <w:t xml:space="preserve">class </w:t>
+      </w:r>
+      <w:r>
+        <w:rPr>
+          <w:rFonts w:ascii="Consolas" w:eastAsia="Consolas" w:hAnsi="Consolas" w:cs="Consolas"/>
+          <w:color w:val="000000"/>
+        </w:rPr>
+        <w:t>.box</w:t>
+      </w:r>
+      <w:proofErr w:type="gramEnd"/>
     </w:p>
     <w:p>
       <w:pPr>
@@ -1282,60 +1329,6 @@
           <w:color w:val="000000"/>
         </w:rPr>
       </w:pPr>
-      <w:r>
-        <w:rPr>
-          <w:color w:val="000000"/>
-        </w:rPr>
-        <w:t xml:space="preserve">Set </w:t>
-      </w:r>
-      <w:r>
-        <w:rPr>
-          <w:b/>
-          <w:color w:val="000000"/>
-        </w:rPr>
-        <w:t>margin</w:t>
-      </w:r>
-      <w:r>
-        <w:rPr>
-          <w:color w:val="000000"/>
-        </w:rPr>
-        <w:t xml:space="preserve"> and </w:t>
-      </w:r>
-      <w:r>
-        <w:rPr>
-          <w:b/>
-          <w:color w:val="000000"/>
-        </w:rPr>
-        <w:t>padding</w:t>
-      </w:r>
-      <w:r>
-        <w:rPr>
-          <w:color w:val="000000"/>
-        </w:rPr>
-        <w:t xml:space="preserve"> on an element with </w:t>
-      </w:r>
-      <w:proofErr w:type="gramStart"/>
-      <w:r>
-        <w:rPr>
-          <w:color w:val="000000"/>
-        </w:rPr>
-        <w:t xml:space="preserve">class </w:t>
-      </w:r>
-      <w:r>
-        <w:rPr>
-          <w:rFonts w:ascii="Consolas" w:eastAsia="Consolas" w:hAnsi="Consolas" w:cs="Consolas"/>
-          <w:color w:val="000000"/>
-        </w:rPr>
-        <w:t>.box</w:t>
-      </w:r>
-      <w:proofErr w:type="gramEnd"/>
-      <w:r>
-        <w:rPr>
-          <w:rFonts w:ascii="Consolas" w:eastAsia="Consolas" w:hAnsi="Consolas" w:cs="Consolas"/>
-          <w:color w:val="000000"/>
-        </w:rPr>
-        <w:t xml:space="preserve"> </w:t>
-      </w:r>
       <w:r>
         <w:rPr>
           <w:color w:val="000000"/>
@@ -8257,8 +8250,8 @@
 <file path=customXml/itemProps1.xml><?xml version="1.0" encoding="utf-8"?>
 <ds:datastoreItem xmlns:ds="http://schemas.openxmlformats.org/officeDocument/2006/customXml" ds:itemID="{11111111-1234-1234-1234-123412341234}">
   <ds:schemaRefs>
+    <ds:schemaRef ds:uri="http://customooxmlschemas.google.com/"/>
     <ds:schemaRef ds:uri="http://schemas.openxmlformats.org/officeDocument/2006/relationships"/>
-    <ds:schemaRef ds:uri="http://customooxmlschemas.google.com/"/>
   </ds:schemaRefs>
 </ds:datastoreItem>
 </file>
</xml_diff>